<commit_message>
Prawie finalna wersja elewacji.
</commit_message>
<xml_diff>
--- a/Dokumentacja/wstep.docx
+++ b/Dokumentacja/wstep.docx
@@ -40,14 +40,12 @@
       <w:rPr>
         <w:rFonts w:ascii="Liberation Serif" w:hAnsi="Liberation Serif" w:eastAsia="NSimSun" w:cs="Mangal"/>
         <w:kern w:val="2"/>
-        <w:sz w:val="24"/>
         <w:szCs w:val="24"/>
         <w:lang w:val="en-US" w:eastAsia="zh-CN" w:bidi="hi-IN"/>
       </w:rPr>
     </w:rPrDefault>
     <w:pPrDefault>
       <w:pPr>
-        <w:widowControl/>
         <w:suppressAutoHyphens w:val="true"/>
       </w:pPr>
     </w:pPrDefault>
@@ -57,10 +55,11 @@
     <w:qFormat/>
     <w:pPr>
       <w:widowControl/>
-      <w:kinsoku w:val="true"/>
-      <w:overflowPunct w:val="true"/>
-      <w:autoSpaceDE w:val="true"/>
+      <w:suppressAutoHyphens w:val="true"/>
+      <w:overflowPunct w:val="false"/>
       <w:bidi w:val="0"/>
+      <w:spacing w:before="0" w:after="0"/>
+      <w:jc w:val="left"/>
     </w:pPr>
     <w:rPr>
       <w:rFonts w:ascii="Liberation Serif" w:hAnsi="Liberation Serif" w:eastAsia="NSimSun" w:cs="Mangal"/>

</xml_diff>